<commit_message>
worked on bugs and rule checking
</commit_message>
<xml_diff>
--- a/documentation/Klassendiagramme.docx
+++ b/documentation/Klassendiagramme.docx
@@ -8,16 +8,16 @@
           <w:noProof/>
         </w:rPr>
         <w:drawing>
-          <wp:anchor distT="0" distB="0" distL="114300" distR="114300" simplePos="0" relativeHeight="251658240" behindDoc="0" locked="0" layoutInCell="1" allowOverlap="1" wp14:anchorId="19B2DE34" wp14:editId="736145D9">
+          <wp:anchor distT="0" distB="0" distL="114300" distR="114300" simplePos="0" relativeHeight="251658240" behindDoc="0" locked="0" layoutInCell="1" allowOverlap="1" wp14:anchorId="19B2DE34" wp14:editId="6E21B85E">
             <wp:simplePos x="0" y="0"/>
             <wp:positionH relativeFrom="column">
-              <wp:posOffset>-366395</wp:posOffset>
+              <wp:posOffset>-404203</wp:posOffset>
             </wp:positionH>
             <wp:positionV relativeFrom="page">
-              <wp:posOffset>344718</wp:posOffset>
+              <wp:posOffset>342900</wp:posOffset>
             </wp:positionV>
-            <wp:extent cx="4076700" cy="4956897"/>
-            <wp:effectExtent l="0" t="0" r="0" b="0"/>
+            <wp:extent cx="4015448" cy="5156200"/>
+            <wp:effectExtent l="0" t="0" r="4445" b="6350"/>
             <wp:wrapNone/>
             <wp:docPr id="1828486681" name="Grafik 3"/>
             <wp:cNvGraphicFramePr>
@@ -45,7 +45,7 @@
                   <pic:spPr>
                     <a:xfrm>
                       <a:off x="0" y="0"/>
-                      <a:ext cx="4080455" cy="4961463"/>
+                      <a:ext cx="4019002" cy="5160764"/>
                     </a:xfrm>
                     <a:prstGeom prst="rect">
                       <a:avLst/>
@@ -196,16 +196,16 @@
         </w:rPr>
         <w:lastRenderedPageBreak/>
         <w:drawing>
-          <wp:anchor distT="0" distB="0" distL="114300" distR="114300" simplePos="0" relativeHeight="251661312" behindDoc="0" locked="0" layoutInCell="1" allowOverlap="1" wp14:anchorId="477A4454" wp14:editId="196B2199">
+          <wp:anchor distT="0" distB="0" distL="114300" distR="114300" simplePos="0" relativeHeight="251661312" behindDoc="0" locked="0" layoutInCell="1" allowOverlap="1" wp14:anchorId="477A4454" wp14:editId="131751DA">
             <wp:simplePos x="0" y="0"/>
             <wp:positionH relativeFrom="margin">
-              <wp:posOffset>-467996</wp:posOffset>
+              <wp:posOffset>-36194</wp:posOffset>
             </wp:positionH>
             <wp:positionV relativeFrom="page">
-              <wp:posOffset>177800</wp:posOffset>
+              <wp:posOffset>76200</wp:posOffset>
             </wp:positionV>
-            <wp:extent cx="6369259" cy="10156825"/>
-            <wp:effectExtent l="0" t="0" r="0" b="0"/>
+            <wp:extent cx="5702300" cy="10509589"/>
+            <wp:effectExtent l="0" t="0" r="0" b="6350"/>
             <wp:wrapNone/>
             <wp:docPr id="1310558400" name="Grafik 4"/>
             <wp:cNvGraphicFramePr>
@@ -233,7 +233,7 @@
                   <pic:spPr>
                     <a:xfrm>
                       <a:off x="0" y="0"/>
-                      <a:ext cx="6376014" cy="10167597"/>
+                      <a:ext cx="5703566" cy="10511922"/>
                     </a:xfrm>
                     <a:prstGeom prst="rect">
                       <a:avLst/>
@@ -264,7 +264,7 @@
         </w:rPr>
         <w:lastRenderedPageBreak/>
         <w:drawing>
-          <wp:anchor distT="0" distB="0" distL="114300" distR="114300" simplePos="0" relativeHeight="251662336" behindDoc="0" locked="0" layoutInCell="1" allowOverlap="1" wp14:anchorId="00B37C01" wp14:editId="6C305EE2">
+          <wp:anchor distT="0" distB="0" distL="114300" distR="114300" simplePos="0" relativeHeight="251662336" behindDoc="0" locked="0" layoutInCell="1" allowOverlap="1" wp14:anchorId="00B37C01" wp14:editId="5267D00B">
             <wp:simplePos x="0" y="0"/>
             <wp:positionH relativeFrom="margin">
               <wp:posOffset>-874395</wp:posOffset>
@@ -272,8 +272,8 @@
             <wp:positionV relativeFrom="page">
               <wp:posOffset>114300</wp:posOffset>
             </wp:positionV>
-            <wp:extent cx="7474893" cy="8001000"/>
-            <wp:effectExtent l="0" t="0" r="0" b="0"/>
+            <wp:extent cx="7477843" cy="8004159"/>
+            <wp:effectExtent l="0" t="0" r="8890" b="0"/>
             <wp:wrapNone/>
             <wp:docPr id="1404452232" name="Grafik 5"/>
             <wp:cNvGraphicFramePr>
@@ -301,7 +301,7 @@
                   <pic:spPr>
                     <a:xfrm>
                       <a:off x="0" y="0"/>
-                      <a:ext cx="7477844" cy="8004159"/>
+                      <a:ext cx="7477843" cy="8004159"/>
                     </a:xfrm>
                     <a:prstGeom prst="rect">
                       <a:avLst/>

</xml_diff>

<commit_message>
fixed frame drawing, swapped out file management
</commit_message>
<xml_diff>
--- a/documentation/Klassendiagramme.docx
+++ b/documentation/Klassendiagramme.docx
@@ -264,15 +264,15 @@
         </w:rPr>
         <w:lastRenderedPageBreak/>
         <w:drawing>
-          <wp:anchor distT="0" distB="0" distL="114300" distR="114300" simplePos="0" relativeHeight="251662336" behindDoc="0" locked="0" layoutInCell="1" allowOverlap="1" wp14:anchorId="00B37C01" wp14:editId="6369A700">
+          <wp:anchor distT="0" distB="0" distL="114300" distR="114300" simplePos="0" relativeHeight="251662336" behindDoc="0" locked="0" layoutInCell="1" allowOverlap="1" wp14:anchorId="00B37C01" wp14:editId="72A1EB54">
             <wp:simplePos x="0" y="0"/>
             <wp:positionH relativeFrom="margin">
-              <wp:posOffset>-391795</wp:posOffset>
+              <wp:posOffset>-385445</wp:posOffset>
             </wp:positionH>
             <wp:positionV relativeFrom="page">
               <wp:posOffset>38100</wp:posOffset>
             </wp:positionV>
-            <wp:extent cx="6769100" cy="8248236"/>
+            <wp:extent cx="6769099" cy="8248235"/>
             <wp:effectExtent l="0" t="0" r="0" b="635"/>
             <wp:wrapNone/>
             <wp:docPr id="1404452232" name="Grafik 5"/>
@@ -301,7 +301,7 @@
                   <pic:spPr>
                     <a:xfrm>
                       <a:off x="0" y="0"/>
-                      <a:ext cx="6769100" cy="8248236"/>
+                      <a:ext cx="6769099" cy="8248235"/>
                     </a:xfrm>
                     <a:prstGeom prst="rect">
                       <a:avLst/>

</xml_diff>